<commit_message>
fix: standardize recipient handling and update remarks in document generation
- Updated recipient assignment in multiple forms to directly use the provided data instead of conditional mapping.
- Changed remarks for approval status across various forms to "Recommended for Approval" and "Not Recommended for Approval" for clarity.
- Ensured consistency in variable usage and improved document generation logic across forms.
</commit_message>
<xml_diff>
--- a/public/RES_Template_single.docx
+++ b/public/RES_Template_single.docx
@@ -947,7 +947,6 @@
                 <w:rFonts w:ascii="Tahoma" w:hAnsi="Tahoma" w:cs="Tahoma"/>
                 <w:sz w:val="28"/>
                 <w:szCs w:val="28"/>
-                <w:lang w:val="en-US"/>
               </w:rPr>
             </w:pPr>
             <w:r>
@@ -956,16 +955,10 @@
                 <w:sz w:val="28"/>
                 <w:szCs w:val="28"/>
               </w:rPr>
-              <w:t>{supportingDocs</w:t>
+              <w:t>{supportingDocsList}</w:t>
             </w:r>
-            <w:r>
-              <w:rPr>
-                <w:rFonts w:ascii="Tahoma" w:hAnsi="Tahoma" w:cs="Tahoma"/>
-                <w:sz w:val="28"/>
-                <w:szCs w:val="28"/>
-              </w:rPr>
-              <w:t>}</w:t>
-            </w:r>
+            <w:bookmarkStart w:id="0" w:name="_GoBack"/>
+            <w:bookmarkEnd w:id="0"/>
           </w:p>
         </w:tc>
         <w:tc>
@@ -1053,7 +1046,7 @@
           <w:lang w:val="en-US"/>
         </w:rPr>
       </w:pPr>
-      <w:bookmarkStart w:id="0" w:name="_Hlk111541043"/>
+      <w:bookmarkStart w:id="1" w:name="_Hlk111541043"/>
       <w:r>
         <w:rPr>
           <w:rFonts w:ascii="Tahoma" w:hAnsi="Tahoma" w:cs="Tahoma"/>
@@ -1081,7 +1074,7 @@
         </w:rPr>
         <w:tab/>
       </w:r>
-      <w:bookmarkEnd w:id="0"/>
+      <w:bookmarkEnd w:id="1"/>
       <w:r>
         <w:rPr>
           <w:rFonts w:ascii="Tahoma" w:hAnsi="Tahoma" w:cs="Tahoma"/>
@@ -1764,7 +1757,15 @@
           <w:sz w:val="28"/>
           <w:szCs w:val="28"/>
         </w:rPr>
-        <w:t>icers payslip from December 2025</w:t>
+        <w:t xml:space="preserve">icers payslip from </w:t>
+      </w:r>
+      <w:r>
+        <w:rPr>
+          <w:rFonts w:ascii="Tahoma" w:hAnsi="Tahoma" w:cs="Tahoma"/>
+          <w:sz w:val="28"/>
+          <w:szCs w:val="28"/>
+        </w:rPr>
+        <w:t>{effectiveMonth}</w:t>
       </w:r>
       <w:r>
         <w:rPr>
@@ -1970,10 +1971,7 @@
       </w:pPr>
     </w:p>
     <w:p/>
-    <w:p>
-      <w:bookmarkStart w:id="1" w:name="_GoBack"/>
-      <w:bookmarkEnd w:id="1"/>
-    </w:p>
+    <w:p/>
     <w:sectPr>
       <w:pgSz w:w="11906" w:h="16838"/>
       <w:pgMar w:top="851" w:right="1440" w:bottom="270" w:left="1440" w:header="708" w:footer="708" w:gutter="0"/>

</xml_diff>